<commit_message>
0comienzo CUE terminado y organizado el repositorio
</commit_message>
<xml_diff>
--- a/casosDeUsoExtendidos/0comienzo/0comienzo.docx
+++ b/casosDeUsoExtendidos/0comienzo/0comienzo.docx
@@ -635,7 +635,9 @@
               </w:rPr>
             </w:pPr>
             <w:r>
-              <w:rPr/>
+              <w:rPr>
+                <w:sz w:val="24"/>
+              </w:rPr>
             </w:r>
           </w:p>
           <w:p>
@@ -909,7 +911,9 @@
               </w:rPr>
             </w:pPr>
             <w:r>
-              <w:rPr/>
+              <w:rPr>
+                <w:sz w:val="24"/>
+              </w:rPr>
             </w:r>
           </w:p>
           <w:p>
@@ -1199,7 +1203,10 @@
               </w:rPr>
             </w:pPr>
             <w:r>
-              <w:rPr/>
+              <w:rPr>
+                <w:b/>
+                <w:sz w:val="24"/>
+              </w:rPr>
             </w:r>
           </w:p>
           <w:p>
@@ -1282,13 +1289,7 @@
               <w:rPr>
                 <w:spacing w:val="-2"/>
               </w:rPr>
-              <w:t xml:space="preserve"> </w:t>
-            </w:r>
-            <w:r>
-              <w:rPr>
-                <w:spacing w:val="-2"/>
-              </w:rPr>
-              <w:t>P</w:t>
+              <w:t xml:space="preserve"> P</w:t>
             </w:r>
             <w:r>
               <w:rPr>
@@ -1313,6 +1314,187 @@
               <w:ind w:left="3697" w:right="3695" w:hanging="0"/>
               <w:jc w:val="center"/>
               <w:rPr>
+                <w:rFonts w:eastAsia="Times New Roman" w:cs="Times New Roman"/>
+                <w:b/>
+                <w:b/>
+                <w:bCs/>
+                <w:color w:val="auto"/>
+                <w:spacing w:val="-2"/>
+                <w:kern w:val="0"/>
+                <w:sz w:val="20"/>
+                <w:szCs w:val="20"/>
+                <w:lang w:val="es-ES" w:eastAsia="en-US" w:bidi="ar-SA"/>
+              </w:rPr>
+            </w:pPr>
+            <w:r>
+              <w:rPr/>
+            </w:r>
+          </w:p>
+          <w:p>
+            <w:pPr>
+              <w:pStyle w:val="TextBody"/>
+              <w:widowControl w:val="false"/>
+              <w:suppressAutoHyphens w:val="true"/>
+              <w:bidi w:val="0"/>
+              <w:spacing w:lineRule="exact" w:line="276" w:before="1" w:after="0"/>
+              <w:ind w:left="2429" w:right="2429" w:hanging="0"/>
+              <w:jc w:val="center"/>
+              <w:rPr/>
+            </w:pPr>
+            <w:r>
+              <w:drawing>
+                <wp:anchor behindDoc="0" distT="0" distB="0" distL="0" distR="0" simplePos="0" locked="0" layoutInCell="0" allowOverlap="1" relativeHeight="5">
+                  <wp:simplePos x="0" y="0"/>
+                  <wp:positionH relativeFrom="column">
+                    <wp:align>center</wp:align>
+                  </wp:positionH>
+                  <wp:positionV relativeFrom="paragraph">
+                    <wp:posOffset>635</wp:posOffset>
+                  </wp:positionV>
+                  <wp:extent cx="3081655" cy="1929130"/>
+                  <wp:effectExtent l="0" t="0" r="0" b="0"/>
+                  <wp:wrapSquare wrapText="largest"/>
+                  <wp:docPr id="3" name="Image4" descr=""/>
+                  <wp:cNvGraphicFramePr>
+                    <a:graphicFrameLocks xmlns:a="http://schemas.openxmlformats.org/drawingml/2006/main" noChangeAspect="1"/>
+                  </wp:cNvGraphicFramePr>
+                  <a:graphic xmlns:a="http://schemas.openxmlformats.org/drawingml/2006/main">
+                    <a:graphicData uri="http://schemas.openxmlformats.org/drawingml/2006/picture">
+                      <pic:pic xmlns:pic="http://schemas.openxmlformats.org/drawingml/2006/picture">
+                        <pic:nvPicPr>
+                          <pic:cNvPr id="3" name="Image4" descr=""/>
+                          <pic:cNvPicPr>
+                            <a:picLocks noChangeAspect="1" noChangeArrowheads="1"/>
+                          </pic:cNvPicPr>
+                        </pic:nvPicPr>
+                        <pic:blipFill>
+                          <a:blip r:embed="rId4"/>
+                          <a:stretch>
+                            <a:fillRect/>
+                          </a:stretch>
+                        </pic:blipFill>
+                        <pic:spPr bwMode="auto">
+                          <a:xfrm>
+                            <a:off x="0" y="0"/>
+                            <a:ext cx="3081655" cy="1929130"/>
+                          </a:xfrm>
+                          <a:prstGeom prst="rect">
+                            <a:avLst/>
+                          </a:prstGeom>
+                        </pic:spPr>
+                      </pic:pic>
+                    </a:graphicData>
+                  </a:graphic>
+                </wp:anchor>
+              </w:drawing>
+            </w:r>
+            <w:r>
+              <w:rPr>
+                <w:rFonts w:eastAsia="Times New Roman" w:cs="Times New Roman"/>
+                <w:b/>
+                <w:bCs/>
+                <w:color w:val="auto"/>
+                <w:spacing w:val="-2"/>
+                <w:kern w:val="0"/>
+                <w:sz w:val="20"/>
+                <w:szCs w:val="20"/>
+                <w:lang w:val="es-ES" w:eastAsia="en-US" w:bidi="ar-SA"/>
+              </w:rPr>
+              <w:t>Ilustración</w:t>
+            </w:r>
+            <w:r>
+              <w:rPr>
+                <w:rFonts w:eastAsia="Times New Roman" w:cs="Times New Roman"/>
+                <w:b/>
+                <w:bCs/>
+                <w:color w:val="auto"/>
+                <w:spacing w:val="-3"/>
+                <w:kern w:val="0"/>
+                <w:sz w:val="20"/>
+                <w:szCs w:val="20"/>
+                <w:lang w:val="es-ES" w:eastAsia="en-US" w:bidi="ar-SA"/>
+              </w:rPr>
+              <w:t xml:space="preserve"> </w:t>
+            </w:r>
+            <w:r>
+              <w:rPr>
+                <w:rFonts w:eastAsia="Times New Roman" w:cs="Times New Roman"/>
+                <w:b/>
+                <w:bCs/>
+                <w:color w:val="auto"/>
+                <w:spacing w:val="-2"/>
+                <w:kern w:val="0"/>
+                <w:sz w:val="20"/>
+                <w:szCs w:val="20"/>
+                <w:lang w:val="es-ES" w:eastAsia="en-US" w:bidi="ar-SA"/>
+              </w:rPr>
+              <w:t>1.</w:t>
+            </w:r>
+            <w:r>
+              <w:rPr>
+                <w:rFonts w:eastAsia="Times New Roman" w:cs="Times New Roman"/>
+                <w:b/>
+                <w:bCs/>
+                <w:color w:val="auto"/>
+                <w:spacing w:val="-2"/>
+                <w:kern w:val="0"/>
+                <w:sz w:val="20"/>
+                <w:szCs w:val="20"/>
+                <w:lang w:val="es-ES" w:eastAsia="en-US" w:bidi="ar-SA"/>
+              </w:rPr>
+              <w:t>1</w:t>
+            </w:r>
+            <w:r>
+              <w:rPr>
+                <w:rFonts w:eastAsia="Times New Roman" w:cs="Times New Roman"/>
+                <w:b/>
+                <w:bCs/>
+                <w:color w:val="auto"/>
+                <w:spacing w:val="-3"/>
+                <w:kern w:val="0"/>
+                <w:sz w:val="20"/>
+                <w:szCs w:val="20"/>
+                <w:lang w:val="es-ES" w:eastAsia="en-US" w:bidi="ar-SA"/>
+              </w:rPr>
+              <w:t xml:space="preserve"> –</w:t>
+            </w:r>
+            <w:r>
+              <w:rPr>
+                <w:rFonts w:eastAsia="Times New Roman" w:cs="Times New Roman"/>
+                <w:b/>
+                <w:bCs/>
+                <w:color w:val="auto"/>
+                <w:spacing w:val="-2"/>
+                <w:kern w:val="0"/>
+                <w:sz w:val="20"/>
+                <w:szCs w:val="20"/>
+                <w:lang w:val="es-ES" w:eastAsia="en-US" w:bidi="ar-SA"/>
+              </w:rPr>
+              <w:t xml:space="preserve"> Página inicio </w:t>
+            </w:r>
+            <w:r>
+              <w:rPr>
+                <w:rFonts w:eastAsia="Times New Roman" w:cs="Times New Roman"/>
+                <w:b/>
+                <w:bCs/>
+                <w:color w:val="auto"/>
+                <w:spacing w:val="-2"/>
+                <w:kern w:val="0"/>
+                <w:sz w:val="20"/>
+                <w:szCs w:val="20"/>
+                <w:lang w:val="es-ES" w:eastAsia="en-US" w:bidi="ar-SA"/>
+              </w:rPr>
+              <w:t>al introducir login incorrecto</w:t>
+            </w:r>
+          </w:p>
+          <w:p>
+            <w:pPr>
+              <w:pStyle w:val="TextBody"/>
+              <w:widowControl w:val="false"/>
+              <w:spacing w:lineRule="exact" w:line="276" w:before="1" w:after="0"/>
+              <w:ind w:left="3697" w:right="3695" w:hanging="0"/>
+              <w:jc w:val="center"/>
+              <w:rPr>
                 <w:rFonts w:ascii="Times New Roman" w:hAnsi="Times New Roman" w:eastAsia="Times New Roman" w:cs="Times New Roman"/>
                 <w:b/>
                 <w:b/>
@@ -1326,7 +1508,17 @@
               </w:rPr>
             </w:pPr>
             <w:r>
-              <w:rPr/>
+              <w:rPr>
+                <w:rFonts w:eastAsia="Times New Roman" w:cs="Times New Roman"/>
+                <w:b/>
+                <w:bCs/>
+                <w:color w:val="auto"/>
+                <w:spacing w:val="-2"/>
+                <w:kern w:val="0"/>
+                <w:sz w:val="20"/>
+                <w:szCs w:val="20"/>
+                <w:lang w:val="es-ES" w:eastAsia="en-US" w:bidi="ar-SA"/>
+              </w:rPr>
             </w:r>
           </w:p>
           <w:p>
@@ -1353,7 +1545,7 @@
                   <wp:extent cx="3026410" cy="2459990"/>
                   <wp:effectExtent l="0" t="0" r="0" b="0"/>
                   <wp:wrapSquare wrapText="largest"/>
-                  <wp:docPr id="3" name="Image3" descr=""/>
+                  <wp:docPr id="4" name="Image3" descr=""/>
                   <wp:cNvGraphicFramePr>
                     <a:graphicFrameLocks xmlns:a="http://schemas.openxmlformats.org/drawingml/2006/main" noChangeAspect="1"/>
                   </wp:cNvGraphicFramePr>
@@ -1361,13 +1553,13 @@
                     <a:graphicData uri="http://schemas.openxmlformats.org/drawingml/2006/picture">
                       <pic:pic xmlns:pic="http://schemas.openxmlformats.org/drawingml/2006/picture">
                         <pic:nvPicPr>
-                          <pic:cNvPr id="3" name="Image3" descr=""/>
+                          <pic:cNvPr id="4" name="Image3" descr=""/>
                           <pic:cNvPicPr>
                             <a:picLocks noChangeAspect="1" noChangeArrowheads="1"/>
                           </pic:cNvPicPr>
                         </pic:nvPicPr>
                         <pic:blipFill>
-                          <a:blip r:embed="rId4"/>
+                          <a:blip r:embed="rId5"/>
                           <a:stretch>
                             <a:fillRect/>
                           </a:stretch>
@@ -1456,6 +1648,537 @@
                 <w:lang w:val="es-ES" w:eastAsia="en-US" w:bidi="ar-SA"/>
               </w:rPr>
               <w:t xml:space="preserve"> Formulario de registro al solicitar ‘Registrarse’</w:t>
+            </w:r>
+          </w:p>
+          <w:p>
+            <w:pPr>
+              <w:pStyle w:val="TextBody"/>
+              <w:widowControl w:val="false"/>
+              <w:suppressAutoHyphens w:val="true"/>
+              <w:bidi w:val="0"/>
+              <w:spacing w:lineRule="exact" w:line="276" w:before="1" w:after="0"/>
+              <w:ind w:left="2880" w:right="2880" w:hanging="0"/>
+              <w:jc w:val="center"/>
+              <w:rPr>
+                <w:rFonts w:eastAsia="Times New Roman" w:cs="Times New Roman"/>
+                <w:b/>
+                <w:b/>
+                <w:bCs/>
+                <w:color w:val="auto"/>
+                <w:spacing w:val="-2"/>
+                <w:kern w:val="0"/>
+                <w:sz w:val="20"/>
+                <w:szCs w:val="20"/>
+                <w:lang w:val="es-ES" w:eastAsia="en-US" w:bidi="ar-SA"/>
+              </w:rPr>
+            </w:pPr>
+            <w:r>
+              <w:rPr/>
+            </w:r>
+          </w:p>
+          <w:p>
+            <w:pPr>
+              <w:pStyle w:val="TextBody"/>
+              <w:widowControl w:val="false"/>
+              <w:suppressAutoHyphens w:val="true"/>
+              <w:bidi w:val="0"/>
+              <w:spacing w:lineRule="exact" w:line="276" w:before="1" w:after="0"/>
+              <w:ind w:left="2880" w:right="2880" w:hanging="0"/>
+              <w:jc w:val="center"/>
+              <w:rPr>
+                <w:rFonts w:eastAsia="Times New Roman" w:cs="Times New Roman"/>
+                <w:b/>
+                <w:b/>
+                <w:bCs/>
+                <w:color w:val="auto"/>
+                <w:spacing w:val="-2"/>
+                <w:kern w:val="0"/>
+                <w:sz w:val="20"/>
+                <w:szCs w:val="20"/>
+                <w:lang w:val="es-ES" w:eastAsia="en-US" w:bidi="ar-SA"/>
+              </w:rPr>
+            </w:pPr>
+            <w:r>
+              <w:rPr/>
+            </w:r>
+          </w:p>
+          <w:p>
+            <w:pPr>
+              <w:pStyle w:val="TextBody"/>
+              <w:widowControl w:val="false"/>
+              <w:suppressAutoHyphens w:val="true"/>
+              <w:bidi w:val="0"/>
+              <w:spacing w:lineRule="exact" w:line="276" w:before="1" w:after="0"/>
+              <w:ind w:left="2880" w:right="2880" w:hanging="0"/>
+              <w:jc w:val="center"/>
+              <w:rPr>
+                <w:rFonts w:eastAsia="Times New Roman" w:cs="Times New Roman"/>
+                <w:b/>
+                <w:b/>
+                <w:bCs/>
+                <w:color w:val="auto"/>
+                <w:spacing w:val="-2"/>
+                <w:kern w:val="0"/>
+                <w:sz w:val="20"/>
+                <w:szCs w:val="20"/>
+                <w:lang w:val="es-ES" w:eastAsia="en-US" w:bidi="ar-SA"/>
+              </w:rPr>
+            </w:pPr>
+            <w:r>
+              <w:rPr/>
+            </w:r>
+          </w:p>
+          <w:p>
+            <w:pPr>
+              <w:pStyle w:val="TextBody"/>
+              <w:widowControl w:val="false"/>
+              <w:suppressAutoHyphens w:val="true"/>
+              <w:bidi w:val="0"/>
+              <w:spacing w:lineRule="exact" w:line="276" w:before="1" w:after="0"/>
+              <w:ind w:left="2880" w:right="2880" w:hanging="0"/>
+              <w:jc w:val="center"/>
+              <w:rPr>
+                <w:rFonts w:eastAsia="Times New Roman" w:cs="Times New Roman"/>
+                <w:b/>
+                <w:b/>
+                <w:bCs/>
+                <w:color w:val="auto"/>
+                <w:spacing w:val="-2"/>
+                <w:kern w:val="0"/>
+                <w:sz w:val="20"/>
+                <w:szCs w:val="20"/>
+                <w:lang w:val="es-ES" w:eastAsia="en-US" w:bidi="ar-SA"/>
+              </w:rPr>
+            </w:pPr>
+            <w:r>
+              <w:rPr/>
+            </w:r>
+          </w:p>
+          <w:p>
+            <w:pPr>
+              <w:pStyle w:val="TextBody"/>
+              <w:widowControl w:val="false"/>
+              <w:suppressAutoHyphens w:val="true"/>
+              <w:bidi w:val="0"/>
+              <w:spacing w:lineRule="exact" w:line="276" w:before="1" w:after="0"/>
+              <w:ind w:left="2880" w:right="2880" w:hanging="0"/>
+              <w:jc w:val="center"/>
+              <w:rPr>
+                <w:rFonts w:eastAsia="Times New Roman" w:cs="Times New Roman"/>
+                <w:b/>
+                <w:b/>
+                <w:bCs/>
+                <w:color w:val="auto"/>
+                <w:spacing w:val="-2"/>
+                <w:kern w:val="0"/>
+                <w:sz w:val="20"/>
+                <w:szCs w:val="20"/>
+                <w:lang w:val="es-ES" w:eastAsia="en-US" w:bidi="ar-SA"/>
+              </w:rPr>
+            </w:pPr>
+            <w:r>
+              <w:rPr/>
+            </w:r>
+          </w:p>
+          <w:p>
+            <w:pPr>
+              <w:pStyle w:val="TextBody"/>
+              <w:widowControl w:val="false"/>
+              <w:suppressAutoHyphens w:val="true"/>
+              <w:bidi w:val="0"/>
+              <w:spacing w:lineRule="exact" w:line="276" w:before="1" w:after="0"/>
+              <w:ind w:left="2880" w:right="2880" w:hanging="0"/>
+              <w:jc w:val="center"/>
+              <w:rPr>
+                <w:rFonts w:eastAsia="Times New Roman" w:cs="Times New Roman"/>
+                <w:b/>
+                <w:b/>
+                <w:bCs/>
+                <w:color w:val="auto"/>
+                <w:spacing w:val="-2"/>
+                <w:kern w:val="0"/>
+                <w:sz w:val="20"/>
+                <w:szCs w:val="20"/>
+                <w:lang w:val="es-ES" w:eastAsia="en-US" w:bidi="ar-SA"/>
+              </w:rPr>
+            </w:pPr>
+            <w:r>
+              <w:rPr/>
+            </w:r>
+          </w:p>
+          <w:p>
+            <w:pPr>
+              <w:pStyle w:val="TextBody"/>
+              <w:widowControl w:val="false"/>
+              <w:suppressAutoHyphens w:val="true"/>
+              <w:bidi w:val="0"/>
+              <w:spacing w:lineRule="exact" w:line="276" w:before="1" w:after="0"/>
+              <w:ind w:left="2880" w:right="2880" w:hanging="0"/>
+              <w:jc w:val="center"/>
+              <w:rPr>
+                <w:rFonts w:eastAsia="Times New Roman" w:cs="Times New Roman"/>
+                <w:b/>
+                <w:b/>
+                <w:bCs/>
+                <w:color w:val="auto"/>
+                <w:spacing w:val="-2"/>
+                <w:kern w:val="0"/>
+                <w:sz w:val="20"/>
+                <w:szCs w:val="20"/>
+                <w:lang w:val="es-ES" w:eastAsia="en-US" w:bidi="ar-SA"/>
+              </w:rPr>
+            </w:pPr>
+            <w:r>
+              <w:rPr/>
+            </w:r>
+          </w:p>
+          <w:p>
+            <w:pPr>
+              <w:pStyle w:val="TextBody"/>
+              <w:widowControl w:val="false"/>
+              <w:suppressAutoHyphens w:val="true"/>
+              <w:bidi w:val="0"/>
+              <w:spacing w:lineRule="exact" w:line="276" w:before="1" w:after="0"/>
+              <w:ind w:left="2880" w:right="2880" w:hanging="0"/>
+              <w:jc w:val="center"/>
+              <w:rPr>
+                <w:rFonts w:eastAsia="Times New Roman" w:cs="Times New Roman"/>
+                <w:b/>
+                <w:b/>
+                <w:bCs/>
+                <w:color w:val="auto"/>
+                <w:spacing w:val="-2"/>
+                <w:kern w:val="0"/>
+                <w:sz w:val="20"/>
+                <w:szCs w:val="20"/>
+                <w:lang w:val="es-ES" w:eastAsia="en-US" w:bidi="ar-SA"/>
+              </w:rPr>
+            </w:pPr>
+            <w:r>
+              <w:rPr/>
+            </w:r>
+          </w:p>
+          <w:p>
+            <w:pPr>
+              <w:pStyle w:val="TextBody"/>
+              <w:widowControl w:val="false"/>
+              <w:suppressAutoHyphens w:val="true"/>
+              <w:bidi w:val="0"/>
+              <w:spacing w:lineRule="exact" w:line="276" w:before="1" w:after="0"/>
+              <w:ind w:left="2880" w:right="2880" w:hanging="0"/>
+              <w:jc w:val="center"/>
+              <w:rPr>
+                <w:rFonts w:eastAsia="Times New Roman" w:cs="Times New Roman"/>
+                <w:b/>
+                <w:b/>
+                <w:bCs/>
+                <w:color w:val="auto"/>
+                <w:spacing w:val="-2"/>
+                <w:kern w:val="0"/>
+                <w:sz w:val="20"/>
+                <w:szCs w:val="20"/>
+                <w:lang w:val="es-ES" w:eastAsia="en-US" w:bidi="ar-SA"/>
+              </w:rPr>
+            </w:pPr>
+            <w:r>
+              <w:rPr/>
+            </w:r>
+          </w:p>
+          <w:p>
+            <w:pPr>
+              <w:pStyle w:val="TextBody"/>
+              <w:widowControl w:val="false"/>
+              <w:suppressAutoHyphens w:val="true"/>
+              <w:bidi w:val="0"/>
+              <w:spacing w:lineRule="exact" w:line="276" w:before="1" w:after="0"/>
+              <w:ind w:left="2880" w:right="2880" w:hanging="0"/>
+              <w:jc w:val="center"/>
+              <w:rPr>
+                <w:rFonts w:eastAsia="Times New Roman" w:cs="Times New Roman"/>
+                <w:b/>
+                <w:b/>
+                <w:bCs/>
+                <w:color w:val="auto"/>
+                <w:spacing w:val="-2"/>
+                <w:kern w:val="0"/>
+                <w:sz w:val="20"/>
+                <w:szCs w:val="20"/>
+                <w:lang w:val="es-ES" w:eastAsia="en-US" w:bidi="ar-SA"/>
+              </w:rPr>
+            </w:pPr>
+            <w:r>
+              <w:rPr/>
+            </w:r>
+          </w:p>
+          <w:p>
+            <w:pPr>
+              <w:pStyle w:val="TextBody"/>
+              <w:widowControl w:val="false"/>
+              <w:suppressAutoHyphens w:val="true"/>
+              <w:bidi w:val="0"/>
+              <w:spacing w:lineRule="exact" w:line="276" w:before="1" w:after="0"/>
+              <w:ind w:left="2880" w:right="2880" w:hanging="0"/>
+              <w:jc w:val="center"/>
+              <w:rPr/>
+            </w:pPr>
+            <w:r>
+              <w:drawing>
+                <wp:anchor behindDoc="0" distT="0" distB="0" distL="0" distR="0" simplePos="0" locked="0" layoutInCell="0" allowOverlap="1" relativeHeight="6">
+                  <wp:simplePos x="0" y="0"/>
+                  <wp:positionH relativeFrom="column">
+                    <wp:align>center</wp:align>
+                  </wp:positionH>
+                  <wp:positionV relativeFrom="paragraph">
+                    <wp:posOffset>635</wp:posOffset>
+                  </wp:positionV>
+                  <wp:extent cx="2544445" cy="2068830"/>
+                  <wp:effectExtent l="0" t="0" r="0" b="0"/>
+                  <wp:wrapSquare wrapText="largest"/>
+                  <wp:docPr id="5" name="Image5" descr=""/>
+                  <wp:cNvGraphicFramePr>
+                    <a:graphicFrameLocks xmlns:a="http://schemas.openxmlformats.org/drawingml/2006/main" noChangeAspect="1"/>
+                  </wp:cNvGraphicFramePr>
+                  <a:graphic xmlns:a="http://schemas.openxmlformats.org/drawingml/2006/main">
+                    <a:graphicData uri="http://schemas.openxmlformats.org/drawingml/2006/picture">
+                      <pic:pic xmlns:pic="http://schemas.openxmlformats.org/drawingml/2006/picture">
+                        <pic:nvPicPr>
+                          <pic:cNvPr id="5" name="Image5" descr=""/>
+                          <pic:cNvPicPr>
+                            <a:picLocks noChangeAspect="1" noChangeArrowheads="1"/>
+                          </pic:cNvPicPr>
+                        </pic:nvPicPr>
+                        <pic:blipFill>
+                          <a:blip r:embed="rId6"/>
+                          <a:stretch>
+                            <a:fillRect/>
+                          </a:stretch>
+                        </pic:blipFill>
+                        <pic:spPr bwMode="auto">
+                          <a:xfrm>
+                            <a:off x="0" y="0"/>
+                            <a:ext cx="2544445" cy="2068830"/>
+                          </a:xfrm>
+                          <a:prstGeom prst="rect">
+                            <a:avLst/>
+                          </a:prstGeom>
+                        </pic:spPr>
+                      </pic:pic>
+                    </a:graphicData>
+                  </a:graphic>
+                </wp:anchor>
+              </w:drawing>
+            </w:r>
+            <w:r>
+              <w:rPr>
+                <w:rFonts w:eastAsia="Times New Roman" w:cs="Times New Roman"/>
+                <w:b/>
+                <w:bCs/>
+                <w:color w:val="auto"/>
+                <w:spacing w:val="-2"/>
+                <w:kern w:val="0"/>
+                <w:sz w:val="20"/>
+                <w:szCs w:val="20"/>
+                <w:lang w:val="es-ES" w:eastAsia="en-US" w:bidi="ar-SA"/>
+              </w:rPr>
+              <w:t>Ilustración</w:t>
+            </w:r>
+            <w:r>
+              <w:rPr>
+                <w:rFonts w:eastAsia="Times New Roman" w:cs="Times New Roman"/>
+                <w:b/>
+                <w:bCs/>
+                <w:color w:val="auto"/>
+                <w:spacing w:val="-3"/>
+                <w:kern w:val="0"/>
+                <w:sz w:val="20"/>
+                <w:szCs w:val="20"/>
+                <w:lang w:val="es-ES" w:eastAsia="en-US" w:bidi="ar-SA"/>
+              </w:rPr>
+              <w:t xml:space="preserve"> </w:t>
+            </w:r>
+            <w:r>
+              <w:rPr>
+                <w:rFonts w:eastAsia="Times New Roman" w:cs="Times New Roman"/>
+                <w:b/>
+                <w:bCs/>
+                <w:color w:val="auto"/>
+                <w:spacing w:val="-2"/>
+                <w:kern w:val="0"/>
+                <w:sz w:val="20"/>
+                <w:szCs w:val="20"/>
+                <w:lang w:val="es-ES" w:eastAsia="en-US" w:bidi="ar-SA"/>
+              </w:rPr>
+              <w:t>2.</w:t>
+            </w:r>
+            <w:r>
+              <w:rPr>
+                <w:rFonts w:eastAsia="Times New Roman" w:cs="Times New Roman"/>
+                <w:b/>
+                <w:bCs/>
+                <w:color w:val="auto"/>
+                <w:spacing w:val="-2"/>
+                <w:kern w:val="0"/>
+                <w:sz w:val="20"/>
+                <w:szCs w:val="20"/>
+                <w:lang w:val="es-ES" w:eastAsia="en-US" w:bidi="ar-SA"/>
+              </w:rPr>
+              <w:t>1</w:t>
+            </w:r>
+            <w:r>
+              <w:rPr>
+                <w:rFonts w:eastAsia="Times New Roman" w:cs="Times New Roman"/>
+                <w:b/>
+                <w:bCs/>
+                <w:color w:val="auto"/>
+                <w:spacing w:val="-3"/>
+                <w:kern w:val="0"/>
+                <w:sz w:val="20"/>
+                <w:szCs w:val="20"/>
+                <w:lang w:val="es-ES" w:eastAsia="en-US" w:bidi="ar-SA"/>
+              </w:rPr>
+              <w:t xml:space="preserve"> –</w:t>
+            </w:r>
+            <w:r>
+              <w:rPr>
+                <w:rFonts w:eastAsia="Times New Roman" w:cs="Times New Roman"/>
+                <w:b/>
+                <w:bCs/>
+                <w:color w:val="auto"/>
+                <w:spacing w:val="-2"/>
+                <w:kern w:val="0"/>
+                <w:sz w:val="20"/>
+                <w:szCs w:val="20"/>
+                <w:lang w:val="es-ES" w:eastAsia="en-US" w:bidi="ar-SA"/>
+              </w:rPr>
+              <w:t xml:space="preserve"> Formulario de registro al solicitar ‘Registrarse’ </w:t>
+            </w:r>
+            <w:r>
+              <w:rPr>
+                <w:rFonts w:eastAsia="Times New Roman" w:cs="Times New Roman"/>
+                <w:b/>
+                <w:bCs/>
+                <w:color w:val="auto"/>
+                <w:spacing w:val="-2"/>
+                <w:kern w:val="0"/>
+                <w:sz w:val="20"/>
+                <w:szCs w:val="20"/>
+                <w:lang w:val="es-ES" w:eastAsia="en-US" w:bidi="ar-SA"/>
+              </w:rPr>
+              <w:t>e incumplir el formato de alguno de los campos</w:t>
+            </w:r>
+          </w:p>
+          <w:p>
+            <w:pPr>
+              <w:pStyle w:val="TextBody"/>
+              <w:widowControl w:val="false"/>
+              <w:suppressAutoHyphens w:val="true"/>
+              <w:bidi w:val="0"/>
+              <w:spacing w:lineRule="exact" w:line="276" w:before="1" w:after="0"/>
+              <w:ind w:left="2880" w:right="2880" w:hanging="0"/>
+              <w:jc w:val="center"/>
+              <w:rPr>
+                <w:rFonts w:eastAsia="Times New Roman" w:cs="Times New Roman"/>
+                <w:b/>
+                <w:b/>
+                <w:bCs/>
+                <w:color w:val="auto"/>
+                <w:spacing w:val="-2"/>
+                <w:kern w:val="0"/>
+                <w:sz w:val="20"/>
+                <w:szCs w:val="20"/>
+                <w:lang w:val="es-ES" w:eastAsia="en-US" w:bidi="ar-SA"/>
+              </w:rPr>
+            </w:pPr>
+            <w:r>
+              <w:rPr/>
+            </w:r>
+          </w:p>
+          <w:p>
+            <w:pPr>
+              <w:pStyle w:val="TextBody"/>
+              <w:widowControl w:val="false"/>
+              <w:suppressAutoHyphens w:val="true"/>
+              <w:bidi w:val="0"/>
+              <w:spacing w:lineRule="exact" w:line="276" w:before="1" w:after="0"/>
+              <w:ind w:left="89" w:right="2880" w:hanging="0"/>
+              <w:jc w:val="left"/>
+              <w:rPr/>
+            </w:pPr>
+            <w:r>
+              <w:rPr>
+                <w:rFonts w:eastAsia="Times New Roman" w:cs="Times New Roman"/>
+                <w:b w:val="false"/>
+                <w:bCs w:val="false"/>
+                <w:color w:val="auto"/>
+                <w:spacing w:val="-2"/>
+                <w:kern w:val="0"/>
+                <w:sz w:val="20"/>
+                <w:szCs w:val="20"/>
+                <w:lang w:val="es-ES" w:eastAsia="en-US" w:bidi="ar-SA"/>
+              </w:rPr>
+              <w:t>Ilustraci</w:t>
+            </w:r>
+            <w:r>
+              <w:rPr>
+                <w:rFonts w:eastAsia="Times New Roman" w:cs="Times New Roman"/>
+                <w:b w:val="false"/>
+                <w:bCs w:val="false"/>
+                <w:color w:val="auto"/>
+                <w:spacing w:val="-2"/>
+                <w:kern w:val="0"/>
+                <w:sz w:val="20"/>
+                <w:szCs w:val="20"/>
+                <w:lang w:val="es-ES" w:eastAsia="en-US" w:bidi="ar-SA"/>
+              </w:rPr>
+              <w:t xml:space="preserve">ones realizadas con </w:t>
+            </w:r>
+            <w:hyperlink r:id="rId7">
+              <w:r>
+                <w:rPr>
+                  <w:rStyle w:val="InternetLink"/>
+                  <w:rFonts w:eastAsia="Times New Roman" w:cs="Times New Roman"/>
+                  <w:b w:val="false"/>
+                  <w:bCs w:val="false"/>
+                  <w:i/>
+                  <w:iCs/>
+                  <w:color w:val="auto"/>
+                  <w:spacing w:val="-2"/>
+                  <w:kern w:val="0"/>
+                  <w:sz w:val="20"/>
+                  <w:szCs w:val="20"/>
+                  <w:lang w:val="es-ES" w:eastAsia="en-US" w:bidi="ar-SA"/>
+                </w:rPr>
+                <w:t>draw.io</w:t>
+              </w:r>
+            </w:hyperlink>
+          </w:p>
+          <w:p>
+            <w:pPr>
+              <w:pStyle w:val="TextBody"/>
+              <w:widowControl w:val="false"/>
+              <w:suppressAutoHyphens w:val="true"/>
+              <w:bidi w:val="0"/>
+              <w:spacing w:lineRule="exact" w:line="276" w:before="1" w:after="0"/>
+              <w:ind w:left="89" w:right="2880" w:hanging="0"/>
+              <w:jc w:val="left"/>
+              <w:rPr>
+                <w:rFonts w:ascii="Times New Roman" w:hAnsi="Times New Roman" w:eastAsia="Times New Roman" w:cs="Times New Roman"/>
+                <w:b w:val="false"/>
+                <w:b w:val="false"/>
+                <w:bCs w:val="false"/>
+                <w:i/>
+                <w:i/>
+                <w:iCs/>
+                <w:color w:val="auto"/>
+                <w:spacing w:val="-2"/>
+                <w:kern w:val="0"/>
+                <w:sz w:val="20"/>
+                <w:szCs w:val="20"/>
+                <w:lang w:val="es-ES" w:eastAsia="en-US" w:bidi="ar-SA"/>
+              </w:rPr>
+            </w:pPr>
+            <w:r>
+              <w:rPr/>
             </w:r>
           </w:p>
         </w:tc>
@@ -1494,12 +2217,13 @@
       </w:r>
     </w:p>
     <w:sectPr>
-      <w:type w:val="continuous"/>
+      <w:type w:val="nextPage"/>
       <w:pgSz w:w="11906" w:h="16838"/>
       <w:pgMar w:left="880" w:right="1020" w:gutter="0" w:header="0" w:top="1420" w:footer="0" w:bottom="280"/>
+      <w:pgNumType w:fmt="decimal"/>
       <w:formProt w:val="false"/>
       <w:textDirection w:val="lrTb"/>
-      <w:docGrid w:type="default" w:linePitch="312" w:charSpace="4294965247"/>
+      <w:docGrid w:type="default" w:linePitch="312" w:charSpace="0"/>
     </w:sectPr>
   </w:body>
 </w:document>
@@ -1550,6 +2274,13 @@
     <w:unhideWhenUsed/>
     <w:qFormat/>
     <w:rPr/>
+  </w:style>
+  <w:style w:type="character" w:styleId="InternetLink">
+    <w:name w:val="Hyperlink"/>
+    <w:rPr>
+      <w:color w:val="000080"/>
+      <w:u w:val="single"/>
+    </w:rPr>
   </w:style>
   <w:style w:type="paragraph" w:styleId="Heading">
     <w:name w:val="Heading"/>

</xml_diff>